<commit_message>
updating final proposal, tried to fix conflicts with blackjack game, other commits
</commit_message>
<xml_diff>
--- a/Assesments/Final/Wyant - Final Project Proposal.docx
+++ b/Assesments/Final/Wyant - Final Project Proposal.docx
@@ -24,7 +24,7 @@
           <w:sz w:val="56"/>
           <w:szCs w:val="56"/>
         </w:rPr>
-        <w:t xml:space="preserve"> </w:t>
+        <w:t xml:space="preserve"> Option 1</w:t>
       </w:r>
     </w:p>
     <w:p>
@@ -72,19 +72,7 @@
         <w:rPr>
           <w:rFonts w:ascii="Avenir Light" w:hAnsi="Avenir Light"/>
         </w:rPr>
-        <w:t>GA</w:t>
-      </w:r>
-      <w:r>
-        <w:rPr>
-          <w:rFonts w:ascii="Avenir Light" w:hAnsi="Avenir Light"/>
-        </w:rPr>
-        <w:t xml:space="preserve"> App</w:t>
-      </w:r>
-      <w:r>
-        <w:rPr>
-          <w:rFonts w:ascii="Avenir Light" w:hAnsi="Avenir Light"/>
-        </w:rPr>
-        <w:t xml:space="preserve"> </w:t>
+        <w:t xml:space="preserve">GA App </w:t>
       </w:r>
       <w:r>
         <w:rPr>
@@ -126,30 +114,74 @@
         <w:rPr>
           <w:rFonts w:ascii="Avenir Light" w:hAnsi="Avenir Light"/>
         </w:rPr>
-        <w:t xml:space="preserve">Create a white-labeled version of Yapper to be easily embedded into an existing General Assembly app, or to be downloaded by General Assembly students at any GA location, worldwide. The app will allow students to chat with everyone on campus at any given time. </w:t>
-      </w:r>
-    </w:p>
-    <w:p>
-      <w:pPr>
-        <w:rPr>
-          <w:rFonts w:ascii="Avenir Light" w:hAnsi="Avenir Light"/>
-        </w:rPr>
-      </w:pPr>
-    </w:p>
-    <w:p>
-      <w:pPr>
-        <w:rPr>
-          <w:rFonts w:ascii="Avenir Light" w:hAnsi="Avenir Light"/>
-        </w:rPr>
-      </w:pPr>
-      <w:r>
-        <w:rPr>
-          <w:rFonts w:ascii="Avenir Light" w:hAnsi="Avenir Light"/>
-        </w:rPr>
-        <w:t xml:space="preserve">Yapper allows its users to have group chats based on location. The long-term revenue strategy of the company (Yapper) is to build out a comprehensive SDK that can be embedded into third-party apps. This project will be focused on building the UI for the SDK so that I can provide customization for future clients. </w:t>
-      </w:r>
-      <w:bookmarkStart w:id="0" w:name="_GoBack"/>
-      <w:bookmarkEnd w:id="0"/>
+        <w:t>Create a white-labeled version of Yapper to be easily embedded into an existing General Assembly app, or to be downloaded by</w:t>
+      </w:r>
+    </w:p>
+    <w:p>
+      <w:pPr>
+        <w:rPr>
+          <w:rFonts w:ascii="Avenir Light" w:hAnsi="Avenir Light"/>
+        </w:rPr>
+      </w:pPr>
+      <w:proofErr w:type="gramStart"/>
+      <w:r>
+        <w:rPr>
+          <w:rFonts w:ascii="Avenir Light" w:hAnsi="Avenir Light"/>
+        </w:rPr>
+        <w:t>General Assembly students at any GA location, worldwide.</w:t>
+      </w:r>
+      <w:proofErr w:type="gramEnd"/>
+      <w:r>
+        <w:rPr>
+          <w:rFonts w:ascii="Avenir Light" w:hAnsi="Avenir Light"/>
+        </w:rPr>
+        <w:t xml:space="preserve"> The app will allow students to chat with everyone on campus at any given time.</w:t>
+      </w:r>
+    </w:p>
+    <w:p>
+      <w:pPr>
+        <w:rPr>
+          <w:rFonts w:ascii="Avenir Light" w:hAnsi="Avenir Light"/>
+        </w:rPr>
+      </w:pPr>
+    </w:p>
+    <w:p>
+      <w:pPr>
+        <w:rPr>
+          <w:rFonts w:ascii="Avenir Light" w:hAnsi="Avenir Light"/>
+        </w:rPr>
+      </w:pPr>
+      <w:r>
+        <w:rPr>
+          <w:rFonts w:ascii="Avenir Light" w:hAnsi="Avenir Light"/>
+        </w:rPr>
+        <w:t>Yapper allows its users to have group chats based on location. The long-term revenue strategy of the company (</w:t>
+      </w:r>
+      <w:r>
+        <w:rPr>
+          <w:rFonts w:ascii="Avenir Light" w:hAnsi="Avenir Light"/>
+          <w:i/>
+        </w:rPr>
+        <w:t>Yapper</w:t>
+      </w:r>
+      <w:r>
+        <w:rPr>
+          <w:rFonts w:ascii="Avenir Light" w:hAnsi="Avenir Light"/>
+        </w:rPr>
+        <w:t xml:space="preserve">) is to build out a comprehensive SDK that can be embedded into third-party apps. This project will be focused on building the UI for the SDK so that I can provide </w:t>
+      </w:r>
+      <w:r>
+        <w:rPr>
+          <w:rFonts w:ascii="Avenir Light" w:hAnsi="Avenir Light"/>
+        </w:rPr>
+        <w:t xml:space="preserve">personal </w:t>
+      </w:r>
+      <w:r>
+        <w:rPr>
+          <w:rFonts w:ascii="Avenir Light" w:hAnsi="Avenir Light"/>
+        </w:rPr>
+        <w:t>customization for future clients.</w:t>
+      </w:r>
     </w:p>
     <w:p>
       <w:pPr>
@@ -208,13 +240,7 @@
         <w:rPr>
           <w:rFonts w:ascii="Avenir Light" w:hAnsi="Avenir Light"/>
         </w:rPr>
-        <w:t>Reengineer</w:t>
-      </w:r>
-      <w:r>
-        <w:rPr>
-          <w:rFonts w:ascii="Avenir Light" w:hAnsi="Avenir Light"/>
-        </w:rPr>
-        <w:t xml:space="preserve"> Yapper’s UI/UX in Swift</w:t>
+        <w:t>Reengineer Yapper’s UI/UX in Swift</w:t>
       </w:r>
     </w:p>
     <w:p>
@@ -257,13 +283,7 @@
         <w:rPr>
           <w:rFonts w:ascii="Avenir Light" w:hAnsi="Avenir Light"/>
         </w:rPr>
-        <w:t>M</w:t>
-      </w:r>
-      <w:r>
-        <w:rPr>
-          <w:rFonts w:ascii="Avenir Light" w:hAnsi="Avenir Light"/>
-        </w:rPr>
-        <w:t>apkit</w:t>
+        <w:t>Mapkit</w:t>
       </w:r>
       <w:proofErr w:type="spellEnd"/>
       <w:r>
@@ -277,7 +297,13 @@
         <w:rPr>
           <w:rFonts w:ascii="Avenir Light" w:hAnsi="Avenir Light"/>
         </w:rPr>
-        <w:t>lat</w:t>
+        <w:t>l</w:t>
+      </w:r>
+      <w:r>
+        <w:rPr>
+          <w:rFonts w:ascii="Avenir Light" w:hAnsi="Avenir Light"/>
+        </w:rPr>
+        <w:t>at</w:t>
       </w:r>
       <w:proofErr w:type="spellEnd"/>
       <w:r>
@@ -298,7 +324,13 @@
         <w:rPr>
           <w:rFonts w:ascii="Avenir Light" w:hAnsi="Avenir Light"/>
         </w:rPr>
-        <w:t xml:space="preserve"> to send pictures; other integrations TBD</w:t>
+        <w:t xml:space="preserve"> to send pictures; </w:t>
+      </w:r>
+      <w:r>
+        <w:rPr>
+          <w:rFonts w:ascii="Avenir Light" w:hAnsi="Avenir Light"/>
+        </w:rPr>
+        <w:t>other integrations TBD</w:t>
       </w:r>
     </w:p>
     <w:p>
@@ -327,13 +359,23 @@
       </w:r>
     </w:p>
     <w:p>
-      <w:r>
-        <w:rPr>
+      <w:pPr>
+        <w:rPr>
+          <w:rFonts w:ascii="Avenir Heavy" w:hAnsi="Avenir Heavy"/>
+          <w:sz w:val="56"/>
+          <w:szCs w:val="56"/>
+        </w:rPr>
+      </w:pPr>
+      <w:r>
+        <w:rPr>
+          <w:rFonts w:ascii="Avenir Heavy" w:hAnsi="Avenir Heavy"/>
           <w:noProof/>
+          <w:sz w:val="56"/>
+          <w:szCs w:val="56"/>
           <w:lang w:bidi="ar-SA"/>
         </w:rPr>
         <w:drawing>
-          <wp:inline distT="0" distB="0" distL="0" distR="0">
+          <wp:inline distT="0" distB="0" distL="0" distR="0" wp14:anchorId="23AA9522" wp14:editId="0E7AFE35">
             <wp:extent cx="5486400" cy="2438400"/>
             <wp:effectExtent l="0" t="0" r="0" b="0"/>
             <wp:docPr id="1" name="Picture 1" descr="Macintosh HD:Users:RobWyant:Yapper:GAWireframe.png"/>
@@ -350,7 +392,7 @@
                     </pic:cNvPicPr>
                   </pic:nvPicPr>
                   <pic:blipFill>
-                    <a:blip r:embed="rId6">
+                    <a:blip r:embed="rId7">
                       <a:extLst>
                         <a:ext uri="{28A0092B-C50C-407E-A947-70E740481C1C}">
                           <a14:useLocalDpi xmlns:a14="http://schemas.microsoft.com/office/drawing/2010/main" val="0"/>
@@ -382,6 +424,572 @@
         </w:drawing>
       </w:r>
     </w:p>
+    <w:p>
+      <w:pPr>
+        <w:rPr>
+          <w:rFonts w:ascii="Avenir Heavy" w:hAnsi="Avenir Heavy"/>
+          <w:sz w:val="56"/>
+          <w:szCs w:val="56"/>
+        </w:rPr>
+      </w:pPr>
+      <w:r>
+        <w:rPr>
+          <w:rFonts w:ascii="Avenir Heavy" w:hAnsi="Avenir Heavy"/>
+          <w:sz w:val="56"/>
+          <w:szCs w:val="56"/>
+        </w:rPr>
+        <w:lastRenderedPageBreak/>
+        <w:t>Final Project</w:t>
+      </w:r>
+      <w:r>
+        <w:rPr>
+          <w:rFonts w:ascii="Avenir Heavy" w:hAnsi="Avenir Heavy"/>
+          <w:sz w:val="56"/>
+          <w:szCs w:val="56"/>
+        </w:rPr>
+        <w:t xml:space="preserve"> </w:t>
+      </w:r>
+      <w:r>
+        <w:rPr>
+          <w:rFonts w:ascii="Avenir Heavy" w:hAnsi="Avenir Heavy"/>
+          <w:sz w:val="56"/>
+          <w:szCs w:val="56"/>
+        </w:rPr>
+        <w:t>Option 2</w:t>
+      </w:r>
+    </w:p>
+    <w:p>
+      <w:pPr>
+        <w:rPr>
+          <w:rFonts w:ascii="Avenir Heavy" w:hAnsi="Avenir Heavy"/>
+          <w:color w:val="FF0000"/>
+          <w:sz w:val="36"/>
+          <w:szCs w:val="36"/>
+        </w:rPr>
+      </w:pPr>
+      <w:r>
+        <w:rPr>
+          <w:rFonts w:ascii="Avenir Heavy" w:hAnsi="Avenir Heavy"/>
+          <w:color w:val="FF0000"/>
+          <w:sz w:val="36"/>
+          <w:szCs w:val="36"/>
+        </w:rPr>
+        <w:t>General Assembly MOB1</w:t>
+      </w:r>
+    </w:p>
+    <w:p/>
+    <w:p>
+      <w:pPr>
+        <w:rPr>
+          <w:rFonts w:ascii="Avenir Medium" w:hAnsi="Avenir Medium"/>
+          <w:i/>
+        </w:rPr>
+      </w:pPr>
+      <w:r>
+        <w:rPr>
+          <w:rFonts w:ascii="Avenir Medium" w:hAnsi="Avenir Medium"/>
+          <w:sz w:val="32"/>
+          <w:szCs w:val="32"/>
+        </w:rPr>
+        <w:t>Name:</w:t>
+      </w:r>
+      <w:r>
+        <w:rPr>
+          <w:rFonts w:ascii="Avenir Medium" w:hAnsi="Avenir Medium"/>
+        </w:rPr>
+        <w:t xml:space="preserve"> </w:t>
+      </w:r>
+      <w:proofErr w:type="spellStart"/>
+      <w:r>
+        <w:rPr>
+          <w:rFonts w:ascii="Avenir Light" w:hAnsi="Avenir Light"/>
+        </w:rPr>
+        <w:t>Live</w:t>
+      </w:r>
+      <w:r>
+        <w:rPr>
+          <w:rFonts w:ascii="Avenir Light" w:hAnsi="Avenir Light"/>
+        </w:rPr>
+        <w:t>Feed</w:t>
+      </w:r>
+      <w:proofErr w:type="spellEnd"/>
+      <w:r>
+        <w:rPr>
+          <w:rFonts w:ascii="Avenir Light" w:hAnsi="Avenir Light"/>
+        </w:rPr>
+        <w:t xml:space="preserve"> </w:t>
+      </w:r>
+      <w:r>
+        <w:rPr>
+          <w:rFonts w:ascii="Avenir Light" w:hAnsi="Avenir Light"/>
+        </w:rPr>
+        <w:t>App</w:t>
+      </w:r>
+      <w:r>
+        <w:rPr>
+          <w:rFonts w:ascii="Avenir Light" w:hAnsi="Avenir Light"/>
+        </w:rPr>
+        <w:t xml:space="preserve"> </w:t>
+      </w:r>
+      <w:r>
+        <w:rPr>
+          <w:rFonts w:ascii="Avenir Light" w:hAnsi="Avenir Light"/>
+          <w:i/>
+        </w:rPr>
+        <w:t>powered by Yapper</w:t>
+      </w:r>
+    </w:p>
+    <w:p>
+      <w:pPr>
+        <w:rPr>
+          <w:rFonts w:ascii="Avenir Medium" w:hAnsi="Avenir Medium"/>
+          <w:i/>
+        </w:rPr>
+      </w:pPr>
+    </w:p>
+    <w:p>
+      <w:pPr>
+        <w:rPr>
+          <w:rFonts w:ascii="Avenir Light" w:hAnsi="Avenir Light"/>
+        </w:rPr>
+      </w:pPr>
+      <w:r>
+        <w:rPr>
+          <w:rFonts w:ascii="Avenir Medium" w:hAnsi="Avenir Medium"/>
+          <w:sz w:val="32"/>
+          <w:szCs w:val="32"/>
+        </w:rPr>
+        <w:t>App Description:</w:t>
+      </w:r>
+      <w:r>
+        <w:rPr>
+          <w:rFonts w:ascii="Avenir Medium" w:hAnsi="Avenir Medium"/>
+        </w:rPr>
+        <w:t xml:space="preserve"> </w:t>
+      </w:r>
+      <w:r>
+        <w:rPr>
+          <w:rFonts w:ascii="Avenir Light" w:hAnsi="Avenir Light"/>
+        </w:rPr>
+        <w:t xml:space="preserve">Create a social discovery app for </w:t>
+      </w:r>
+      <w:r>
+        <w:rPr>
+          <w:rFonts w:ascii="Avenir Light" w:hAnsi="Avenir Light"/>
+        </w:rPr>
+        <w:t>voyeurs</w:t>
+      </w:r>
+      <w:r>
+        <w:rPr>
+          <w:rFonts w:ascii="Avenir Light" w:hAnsi="Avenir Light"/>
+        </w:rPr>
+        <w:t xml:space="preserve"> and bloggers</w:t>
+      </w:r>
+      <w:r>
+        <w:rPr>
+          <w:rFonts w:ascii="Avenir Light" w:hAnsi="Avenir Light"/>
+        </w:rPr>
+        <w:t xml:space="preserve">. </w:t>
+      </w:r>
+    </w:p>
+    <w:p>
+      <w:pPr>
+        <w:rPr>
+          <w:rFonts w:ascii="Avenir Light" w:hAnsi="Avenir Light"/>
+        </w:rPr>
+      </w:pPr>
+    </w:p>
+    <w:p>
+      <w:pPr>
+        <w:rPr>
+          <w:rFonts w:ascii="Avenir Light" w:hAnsi="Avenir Light"/>
+        </w:rPr>
+      </w:pPr>
+      <w:r>
+        <w:rPr>
+          <w:rFonts w:ascii="Avenir Light" w:hAnsi="Avenir Light"/>
+        </w:rPr>
+        <w:t xml:space="preserve">Once integrated with Yapper, this app will </w:t>
+      </w:r>
+      <w:r>
+        <w:rPr>
+          <w:rFonts w:ascii="Avenir Light" w:hAnsi="Avenir Light"/>
+        </w:rPr>
+        <w:t xml:space="preserve">give </w:t>
+      </w:r>
+      <w:r>
+        <w:rPr>
+          <w:rFonts w:ascii="Avenir Light" w:hAnsi="Avenir Light"/>
+        </w:rPr>
+        <w:t xml:space="preserve">onlookers </w:t>
+      </w:r>
+      <w:r>
+        <w:rPr>
+          <w:rFonts w:ascii="Avenir Light" w:hAnsi="Avenir Light"/>
+        </w:rPr>
+        <w:t xml:space="preserve">the ability to </w:t>
+      </w:r>
+      <w:r>
+        <w:rPr>
+          <w:rFonts w:ascii="Avenir Light" w:hAnsi="Avenir Light"/>
+        </w:rPr>
+        <w:t xml:space="preserve">categorize conversations and redistribute them based on </w:t>
+      </w:r>
+      <w:r>
+        <w:rPr>
+          <w:rFonts w:ascii="Avenir Light" w:hAnsi="Avenir Light"/>
+        </w:rPr>
+        <w:t>tags</w:t>
+      </w:r>
+      <w:r>
+        <w:rPr>
+          <w:rFonts w:ascii="Avenir Light" w:hAnsi="Avenir Light"/>
+        </w:rPr>
+        <w:t xml:space="preserve">. </w:t>
+      </w:r>
+    </w:p>
+    <w:p>
+      <w:pPr>
+        <w:rPr>
+          <w:rFonts w:ascii="Avenir Light" w:hAnsi="Avenir Light"/>
+        </w:rPr>
+      </w:pPr>
+    </w:p>
+    <w:p>
+      <w:pPr>
+        <w:rPr>
+          <w:rFonts w:ascii="Avenir Light" w:hAnsi="Avenir Light"/>
+        </w:rPr>
+      </w:pPr>
+      <w:r>
+        <w:rPr>
+          <w:rFonts w:ascii="Avenir Light" w:hAnsi="Avenir Light"/>
+        </w:rPr>
+        <w:t xml:space="preserve">The UI/UX </w:t>
+      </w:r>
+      <w:r>
+        <w:rPr>
+          <w:rFonts w:ascii="Avenir Light" w:hAnsi="Avenir Light"/>
+        </w:rPr>
+        <w:t>will allow users to curate the live feeds happening on Yapper</w:t>
+      </w:r>
+      <w:r>
+        <w:rPr>
+          <w:rFonts w:ascii="Avenir Light" w:hAnsi="Avenir Light"/>
+        </w:rPr>
+        <w:t xml:space="preserve">. We will need to use NSURL to tag table-view controllers to live feeds on yappwith.us. And, then, we will need to build a parse database to </w:t>
+      </w:r>
+      <w:r>
+        <w:rPr>
+          <w:rFonts w:ascii="Avenir Light" w:hAnsi="Avenir Light"/>
+        </w:rPr>
+        <w:t>host</w:t>
+      </w:r>
+      <w:r>
+        <w:rPr>
+          <w:rFonts w:ascii="Avenir Light" w:hAnsi="Avenir Light"/>
+        </w:rPr>
+        <w:t xml:space="preserve"> </w:t>
+      </w:r>
+      <w:r>
+        <w:rPr>
+          <w:rFonts w:ascii="Avenir Light" w:hAnsi="Avenir Light"/>
+        </w:rPr>
+        <w:t>the tags and categorization</w:t>
+      </w:r>
+      <w:r>
+        <w:rPr>
+          <w:rFonts w:ascii="Avenir Light" w:hAnsi="Avenir Light"/>
+        </w:rPr>
+        <w:t xml:space="preserve"> that will be collected in the app</w:t>
+      </w:r>
+      <w:r>
+        <w:rPr>
+          <w:rFonts w:ascii="Avenir Light" w:hAnsi="Avenir Light"/>
+        </w:rPr>
+        <w:t xml:space="preserve">. </w:t>
+      </w:r>
+    </w:p>
+    <w:p>
+      <w:pPr>
+        <w:rPr>
+          <w:rFonts w:ascii="Avenir Light" w:hAnsi="Avenir Light"/>
+        </w:rPr>
+      </w:pPr>
+    </w:p>
+    <w:p>
+      <w:pPr>
+        <w:rPr>
+          <w:rFonts w:ascii="Avenir Light" w:hAnsi="Avenir Light"/>
+        </w:rPr>
+      </w:pPr>
+      <w:r>
+        <w:rPr>
+          <w:rFonts w:ascii="Avenir Light" w:hAnsi="Avenir Light"/>
+        </w:rPr>
+        <w:t>Th</w:t>
+      </w:r>
+      <w:r>
+        <w:rPr>
+          <w:rFonts w:ascii="Avenir Light" w:hAnsi="Avenir Light"/>
+        </w:rPr>
+        <w:t xml:space="preserve">is </w:t>
+      </w:r>
+      <w:proofErr w:type="spellStart"/>
+      <w:r>
+        <w:rPr>
+          <w:rFonts w:ascii="Avenir Light" w:hAnsi="Avenir Light"/>
+        </w:rPr>
+        <w:t>Live</w:t>
+      </w:r>
+      <w:r>
+        <w:rPr>
+          <w:rFonts w:ascii="Avenir Light" w:hAnsi="Avenir Light"/>
+        </w:rPr>
+        <w:t>Feed</w:t>
+      </w:r>
+      <w:proofErr w:type="spellEnd"/>
+      <w:r>
+        <w:rPr>
+          <w:rFonts w:ascii="Avenir Light" w:hAnsi="Avenir Light"/>
+        </w:rPr>
+        <w:t xml:space="preserve"> App</w:t>
+      </w:r>
+      <w:r>
+        <w:rPr>
+          <w:rFonts w:ascii="Avenir Light" w:hAnsi="Avenir Light"/>
+        </w:rPr>
+        <w:t xml:space="preserve"> will have a clean and beautiful </w:t>
+      </w:r>
+      <w:proofErr w:type="gramStart"/>
+      <w:r>
+        <w:rPr>
+          <w:rFonts w:ascii="Avenir Light" w:hAnsi="Avenir Light"/>
+        </w:rPr>
+        <w:t>UI,</w:t>
+      </w:r>
+      <w:proofErr w:type="gramEnd"/>
+      <w:r>
+        <w:rPr>
+          <w:rFonts w:ascii="Avenir Light" w:hAnsi="Avenir Light"/>
+        </w:rPr>
+        <w:t xml:space="preserve"> will be integrated with the already powerful </w:t>
+      </w:r>
+      <w:r>
+        <w:rPr>
+          <w:rFonts w:ascii="Avenir Light" w:hAnsi="Avenir Light"/>
+        </w:rPr>
+        <w:t xml:space="preserve">location-based chat </w:t>
+      </w:r>
+      <w:r>
+        <w:rPr>
+          <w:rFonts w:ascii="Avenir Light" w:hAnsi="Avenir Light"/>
+        </w:rPr>
+        <w:t xml:space="preserve">technology of the </w:t>
+      </w:r>
+      <w:bookmarkStart w:id="0" w:name="_GoBack"/>
+      <w:bookmarkEnd w:id="0"/>
+      <w:r>
+        <w:rPr>
+          <w:rFonts w:ascii="Avenir Light" w:hAnsi="Avenir Light"/>
+        </w:rPr>
+        <w:t xml:space="preserve">parent company, Yapper, and will be easily branded as </w:t>
+      </w:r>
+      <w:proofErr w:type="spellStart"/>
+      <w:r>
+        <w:rPr>
+          <w:rFonts w:ascii="Avenir Light" w:hAnsi="Avenir Light"/>
+        </w:rPr>
+        <w:t>LiveFeed</w:t>
+      </w:r>
+      <w:proofErr w:type="spellEnd"/>
+      <w:r>
+        <w:rPr>
+          <w:rFonts w:ascii="Avenir Light" w:hAnsi="Avenir Light"/>
+        </w:rPr>
+        <w:t xml:space="preserve"> App</w:t>
+      </w:r>
+      <w:r>
+        <w:rPr>
+          <w:rFonts w:ascii="Avenir Light" w:hAnsi="Avenir Light"/>
+        </w:rPr>
+        <w:t xml:space="preserve">, powered by Yapper. This will </w:t>
+      </w:r>
+      <w:r>
+        <w:rPr>
+          <w:rFonts w:ascii="Avenir Light" w:hAnsi="Avenir Light"/>
+        </w:rPr>
+        <w:t xml:space="preserve">help diversify Yapper’s </w:t>
+      </w:r>
+      <w:r>
+        <w:rPr>
+          <w:rFonts w:ascii="Avenir Light" w:hAnsi="Avenir Light"/>
+        </w:rPr>
+        <w:t xml:space="preserve">portfolio and will allow people to be engaged with the yapper brand even if there are no conversations happening around them. </w:t>
+      </w:r>
+    </w:p>
+    <w:p>
+      <w:pPr>
+        <w:rPr>
+          <w:rFonts w:ascii="Avenir Medium" w:hAnsi="Avenir Medium"/>
+        </w:rPr>
+      </w:pPr>
+    </w:p>
+    <w:p>
+      <w:pPr>
+        <w:rPr>
+          <w:rFonts w:ascii="Avenir Medium" w:hAnsi="Avenir Medium"/>
+          <w:sz w:val="32"/>
+          <w:szCs w:val="32"/>
+        </w:rPr>
+      </w:pPr>
+      <w:r>
+        <w:rPr>
+          <w:rFonts w:ascii="Avenir Medium" w:hAnsi="Avenir Medium"/>
+          <w:sz w:val="32"/>
+          <w:szCs w:val="32"/>
+        </w:rPr>
+        <w:t xml:space="preserve">Requirements: </w:t>
+      </w:r>
+    </w:p>
+    <w:p>
+      <w:pPr>
+        <w:pStyle w:val="ListParagraph"/>
+        <w:numPr>
+          <w:ilvl w:val="0"/>
+          <w:numId w:val="2"/>
+        </w:numPr>
+        <w:rPr>
+          <w:rFonts w:ascii="Avenir Light" w:hAnsi="Avenir Light"/>
+        </w:rPr>
+      </w:pPr>
+      <w:r>
+        <w:rPr>
+          <w:rFonts w:ascii="Avenir Light" w:hAnsi="Avenir Light"/>
+        </w:rPr>
+        <w:t>Integrate with Yapper’s current back-end database</w:t>
+      </w:r>
+    </w:p>
+    <w:p>
+      <w:pPr>
+        <w:pStyle w:val="ListParagraph"/>
+        <w:numPr>
+          <w:ilvl w:val="0"/>
+          <w:numId w:val="2"/>
+        </w:numPr>
+        <w:rPr>
+          <w:rFonts w:ascii="Avenir Light" w:hAnsi="Avenir Light"/>
+        </w:rPr>
+      </w:pPr>
+      <w:r>
+        <w:rPr>
+          <w:rFonts w:ascii="Avenir Light" w:hAnsi="Avenir Light"/>
+        </w:rPr>
+        <w:t>Engineer a “tagging” process for the content curators</w:t>
+      </w:r>
+    </w:p>
+    <w:p>
+      <w:pPr>
+        <w:pStyle w:val="ListParagraph"/>
+        <w:numPr>
+          <w:ilvl w:val="0"/>
+          <w:numId w:val="2"/>
+        </w:numPr>
+        <w:rPr>
+          <w:rFonts w:ascii="Avenir Light" w:hAnsi="Avenir Light"/>
+        </w:rPr>
+      </w:pPr>
+      <w:r>
+        <w:rPr>
+          <w:rFonts w:ascii="Avenir Light" w:hAnsi="Avenir Light"/>
+        </w:rPr>
+        <w:t xml:space="preserve">Create generic branding </w:t>
+      </w:r>
+      <w:r>
+        <w:rPr>
+          <w:rFonts w:ascii="Avenir Light" w:hAnsi="Avenir Light"/>
+        </w:rPr>
+        <w:t>and marketing</w:t>
+      </w:r>
+    </w:p>
+    <w:p>
+      <w:pPr>
+        <w:pStyle w:val="ListParagraph"/>
+        <w:numPr>
+          <w:ilvl w:val="0"/>
+          <w:numId w:val="2"/>
+        </w:numPr>
+        <w:rPr>
+          <w:rFonts w:ascii="Avenir Light" w:hAnsi="Avenir Light"/>
+        </w:rPr>
+      </w:pPr>
+      <w:r>
+        <w:rPr>
+          <w:rFonts w:ascii="Avenir Light" w:hAnsi="Avenir Light"/>
+        </w:rPr>
+        <w:t>Build “ranking” and “sharing” features. Allow easy movement between stories. Lots of room to get creative with the UI</w:t>
+      </w:r>
+    </w:p>
+    <w:p>
+      <w:pPr>
+        <w:pStyle w:val="ListParagraph"/>
+        <w:numPr>
+          <w:ilvl w:val="0"/>
+          <w:numId w:val="2"/>
+        </w:numPr>
+        <w:rPr>
+          <w:rFonts w:ascii="Avenir Light" w:hAnsi="Avenir Light"/>
+        </w:rPr>
+      </w:pPr>
+      <w:r>
+        <w:rPr>
+          <w:rFonts w:ascii="Avenir Light" w:hAnsi="Avenir Light"/>
+        </w:rPr>
+        <w:t xml:space="preserve">Brainstorm kits needed… </w:t>
+      </w:r>
+    </w:p>
+    <w:p>
+      <w:pPr>
+        <w:pStyle w:val="ListParagraph"/>
+        <w:rPr>
+          <w:rFonts w:ascii="Avenir Medium" w:hAnsi="Avenir Medium"/>
+        </w:rPr>
+      </w:pPr>
+    </w:p>
+    <w:p>
+      <w:pPr>
+        <w:rPr>
+          <w:rFonts w:ascii="Avenir Medium" w:hAnsi="Avenir Medium"/>
+          <w:sz w:val="32"/>
+          <w:szCs w:val="32"/>
+        </w:rPr>
+      </w:pPr>
+      <w:r>
+        <w:rPr>
+          <w:rFonts w:ascii="Avenir Medium" w:hAnsi="Avenir Medium"/>
+          <w:sz w:val="32"/>
+          <w:szCs w:val="32"/>
+        </w:rPr>
+        <w:t>Wireframe:</w:t>
+      </w:r>
+    </w:p>
+    <w:p>
+      <w:pPr>
+        <w:rPr>
+          <w:rFonts w:ascii="Avenir Medium" w:hAnsi="Avenir Medium"/>
+          <w:color w:val="FF0000"/>
+          <w:sz w:val="32"/>
+          <w:szCs w:val="32"/>
+        </w:rPr>
+      </w:pPr>
+      <w:r>
+        <w:rPr>
+          <w:rFonts w:ascii="Avenir Light" w:hAnsi="Avenir Light"/>
+          <w:color w:val="FF0000"/>
+        </w:rPr>
+        <w:t>TBD</w:t>
+      </w:r>
+    </w:p>
     <w:sectPr>
       <w:pgSz w:w="12240" w:h="15840"/>
       <w:pgMar w:top="1440" w:right="1800" w:bottom="1440" w:left="1800" w:header="720" w:footer="720" w:gutter="0"/>
@@ -480,8 +1088,97 @@
       </w:pPr>
     </w:lvl>
   </w:abstractNum>
+  <w:abstractNum w:abstractNumId="1">
+    <w:nsid w:val="1C7A2DDC"/>
+    <w:multiLevelType w:val="hybridMultilevel"/>
+    <w:tmpl w:val="6EB0E13A"/>
+    <w:lvl w:ilvl="0" w:tplc="0409000F">
+      <w:start w:val="1"/>
+      <w:numFmt w:val="decimal"/>
+      <w:lvlText w:val="%1."/>
+      <w:lvlJc w:val="left"/>
+      <w:pPr>
+        <w:ind w:left="720" w:hanging="360"/>
+      </w:pPr>
+    </w:lvl>
+    <w:lvl w:ilvl="1" w:tplc="04090019" w:tentative="1">
+      <w:start w:val="1"/>
+      <w:numFmt w:val="lowerLetter"/>
+      <w:lvlText w:val="%2."/>
+      <w:lvlJc w:val="left"/>
+      <w:pPr>
+        <w:ind w:left="1440" w:hanging="360"/>
+      </w:pPr>
+    </w:lvl>
+    <w:lvl w:ilvl="2" w:tplc="0409001B" w:tentative="1">
+      <w:start w:val="1"/>
+      <w:numFmt w:val="lowerRoman"/>
+      <w:lvlText w:val="%3."/>
+      <w:lvlJc w:val="right"/>
+      <w:pPr>
+        <w:ind w:left="2160" w:hanging="180"/>
+      </w:pPr>
+    </w:lvl>
+    <w:lvl w:ilvl="3" w:tplc="0409000F" w:tentative="1">
+      <w:start w:val="1"/>
+      <w:numFmt w:val="decimal"/>
+      <w:lvlText w:val="%4."/>
+      <w:lvlJc w:val="left"/>
+      <w:pPr>
+        <w:ind w:left="2880" w:hanging="360"/>
+      </w:pPr>
+    </w:lvl>
+    <w:lvl w:ilvl="4" w:tplc="04090019" w:tentative="1">
+      <w:start w:val="1"/>
+      <w:numFmt w:val="lowerLetter"/>
+      <w:lvlText w:val="%5."/>
+      <w:lvlJc w:val="left"/>
+      <w:pPr>
+        <w:ind w:left="3600" w:hanging="360"/>
+      </w:pPr>
+    </w:lvl>
+    <w:lvl w:ilvl="5" w:tplc="0409001B" w:tentative="1">
+      <w:start w:val="1"/>
+      <w:numFmt w:val="lowerRoman"/>
+      <w:lvlText w:val="%6."/>
+      <w:lvlJc w:val="right"/>
+      <w:pPr>
+        <w:ind w:left="4320" w:hanging="180"/>
+      </w:pPr>
+    </w:lvl>
+    <w:lvl w:ilvl="6" w:tplc="0409000F" w:tentative="1">
+      <w:start w:val="1"/>
+      <w:numFmt w:val="decimal"/>
+      <w:lvlText w:val="%7."/>
+      <w:lvlJc w:val="left"/>
+      <w:pPr>
+        <w:ind w:left="5040" w:hanging="360"/>
+      </w:pPr>
+    </w:lvl>
+    <w:lvl w:ilvl="7" w:tplc="04090019" w:tentative="1">
+      <w:start w:val="1"/>
+      <w:numFmt w:val="lowerLetter"/>
+      <w:lvlText w:val="%8."/>
+      <w:lvlJc w:val="left"/>
+      <w:pPr>
+        <w:ind w:left="5760" w:hanging="360"/>
+      </w:pPr>
+    </w:lvl>
+    <w:lvl w:ilvl="8" w:tplc="0409001B" w:tentative="1">
+      <w:start w:val="1"/>
+      <w:numFmt w:val="lowerRoman"/>
+      <w:lvlText w:val="%9."/>
+      <w:lvlJc w:val="right"/>
+      <w:pPr>
+        <w:ind w:left="6480" w:hanging="180"/>
+      </w:pPr>
+    </w:lvl>
+  </w:abstractNum>
   <w:num w:numId="1">
     <w:abstractNumId w:val="0"/>
+  </w:num>
+  <w:num w:numId="2">
+    <w:abstractNumId w:val="1"/>
   </w:num>
 </w:numbering>
 </file>
@@ -1252,4 +1949,16 @@
   </a:objectDefaults>
   <a:extraClrSchemeLst/>
 </a:theme>
+</file>
+
+<file path=customXml/item1.xml><?xml version="1.0" encoding="utf-8"?>
+<b:Sources xmlns:b="http://schemas.openxmlformats.org/officeDocument/2006/bibliography" xmlns="http://schemas.openxmlformats.org/officeDocument/2006/bibliography" SelectedStyle="/APA.XSL" StyleName="APA"/>
+</file>
+
+<file path=customXml/itemProps1.xml><?xml version="1.0" encoding="utf-8"?>
+<ds:datastoreItem xmlns:ds="http://schemas.openxmlformats.org/officeDocument/2006/customXml" ds:itemID="{73506B92-4AC9-4243-A697-BB13CC365FC4}">
+  <ds:schemaRefs>
+    <ds:schemaRef ds:uri="http://schemas.openxmlformats.org/officeDocument/2006/bibliography"/>
+  </ds:schemaRefs>
+</ds:datastoreItem>
 </file>
</xml_diff>